<commit_message>
Initial coding development (forgot to check in yesterday)
</commit_message>
<xml_diff>
--- a/System Diagram.docx
+++ b/System Diagram.docx
@@ -92,8 +92,6 @@
       <w:r>
         <w:t>Controller support</w:t>
       </w:r>
-      <w:bookmarkStart w:id="0" w:name="_GoBack"/>
-      <w:bookmarkEnd w:id="0"/>
     </w:p>
     <w:p>
       <w:pPr>
@@ -190,15 +188,39 @@
             <w:tcW w:w="3235" w:type="dxa"/>
           </w:tcPr>
           <w:p>
-            <w:r>
+            <w:pPr>
+              <w:rPr>
+                <w:b/>
+                <w:bCs/>
+              </w:rPr>
+            </w:pPr>
+            <w:r>
+              <w:rPr>
+                <w:b/>
+                <w:bCs/>
+              </w:rPr>
               <w:t>- users : List&lt;Player&gt;</w:t>
             </w:r>
           </w:p>
           <w:p>
-            <w:r>
+            <w:pPr>
+              <w:rPr>
+                <w:b/>
+                <w:bCs/>
+              </w:rPr>
+            </w:pPr>
+            <w:r>
+              <w:rPr>
+                <w:b/>
+                <w:bCs/>
+              </w:rPr>
               <w:t xml:space="preserve">- </w:t>
             </w:r>
             <w:r>
+              <w:rPr>
+                <w:b/>
+                <w:bCs/>
+              </w:rPr>
               <w:t>world : World Manager</w:t>
             </w:r>
           </w:p>
@@ -210,57 +232,139 @@
             <w:tcW w:w="3235" w:type="dxa"/>
           </w:tcPr>
           <w:p>
-            <w:r>
+            <w:pPr>
+              <w:rPr>
+                <w:b/>
+                <w:bCs/>
+              </w:rPr>
+            </w:pPr>
+            <w:r>
+              <w:rPr>
+                <w:b/>
+                <w:bCs/>
+              </w:rPr>
               <w:t>+ login() : void</w:t>
             </w:r>
           </w:p>
           <w:p>
-            <w:r>
+            <w:pPr>
+              <w:rPr>
+                <w:b/>
+                <w:bCs/>
+              </w:rPr>
+            </w:pPr>
+            <w:r>
+              <w:rPr>
+                <w:b/>
+                <w:bCs/>
+              </w:rPr>
               <w:t xml:space="preserve">+ </w:t>
             </w:r>
             <w:proofErr w:type="spellStart"/>
             <w:r>
+              <w:rPr>
+                <w:b/>
+                <w:bCs/>
+              </w:rPr>
               <w:t>worldState</w:t>
             </w:r>
             <w:proofErr w:type="spellEnd"/>
             <w:r>
+              <w:rPr>
+                <w:b/>
+                <w:bCs/>
+              </w:rPr>
               <w:t>() : World Manager</w:t>
             </w:r>
           </w:p>
           <w:p>
-            <w:r>
+            <w:pPr>
+              <w:rPr>
+                <w:b/>
+                <w:bCs/>
+              </w:rPr>
+            </w:pPr>
+            <w:r>
+              <w:rPr>
+                <w:b/>
+                <w:bCs/>
+              </w:rPr>
               <w:t xml:space="preserve">+ </w:t>
             </w:r>
             <w:proofErr w:type="spellStart"/>
             <w:r>
+              <w:rPr>
+                <w:b/>
+                <w:bCs/>
+              </w:rPr>
               <w:t>playerStates</w:t>
             </w:r>
             <w:proofErr w:type="spellEnd"/>
             <w:r>
+              <w:rPr>
+                <w:b/>
+                <w:bCs/>
+              </w:rPr>
               <w:t>() : List&lt;Player&gt;</w:t>
             </w:r>
           </w:p>
           <w:p>
-            <w:r>
+            <w:pPr>
+              <w:rPr>
+                <w:b/>
+                <w:bCs/>
+              </w:rPr>
+            </w:pPr>
+            <w:r>
+              <w:rPr>
+                <w:b/>
+                <w:bCs/>
+              </w:rPr>
               <w:t xml:space="preserve">+ </w:t>
             </w:r>
             <w:r>
+              <w:rPr>
+                <w:b/>
+                <w:bCs/>
+              </w:rPr>
               <w:t>update</w:t>
             </w:r>
             <w:r>
+              <w:rPr>
+                <w:b/>
+                <w:bCs/>
+              </w:rPr>
               <w:t>() : void</w:t>
             </w:r>
           </w:p>
           <w:p>
-            <w:r>
+            <w:pPr>
+              <w:rPr>
+                <w:b/>
+                <w:bCs/>
+              </w:rPr>
+            </w:pPr>
+            <w:r>
+              <w:rPr>
+                <w:b/>
+                <w:bCs/>
+              </w:rPr>
               <w:t xml:space="preserve">+ </w:t>
             </w:r>
             <w:proofErr w:type="spellStart"/>
             <w:r>
+              <w:rPr>
+                <w:b/>
+                <w:bCs/>
+              </w:rPr>
               <w:t>controlInput</w:t>
             </w:r>
             <w:proofErr w:type="spellEnd"/>
             <w:r>
+              <w:rPr>
+                <w:b/>
+                <w:bCs/>
+              </w:rPr>
               <w:t>() : void</w:t>
             </w:r>
           </w:p>
@@ -275,12 +379,12 @@
         <w:tblLook w:val="04A0" w:firstRow="1" w:lastRow="0" w:firstColumn="1" w:lastColumn="0" w:noHBand="0" w:noVBand="1"/>
       </w:tblPr>
       <w:tblGrid>
-        <w:gridCol w:w="4585"/>
+        <w:gridCol w:w="5215"/>
       </w:tblGrid>
       <w:tr>
         <w:tc>
           <w:tcPr>
-            <w:tcW w:w="4585" w:type="dxa"/>
+            <w:tcW w:w="5215" w:type="dxa"/>
           </w:tcPr>
           <w:p>
             <w:pPr>
@@ -303,10 +407,20 @@
       <w:tr>
         <w:tc>
           <w:tcPr>
-            <w:tcW w:w="4585" w:type="dxa"/>
+            <w:tcW w:w="5215" w:type="dxa"/>
           </w:tcPr>
           <w:p>
-            <w:r>
+            <w:pPr>
+              <w:rPr>
+                <w:b/>
+                <w:bCs/>
+              </w:rPr>
+            </w:pPr>
+            <w:r>
+              <w:rPr>
+                <w:b/>
+                <w:bCs/>
+              </w:rPr>
               <w:t>- pixels : List&lt;Pixel&gt;[][]</w:t>
             </w:r>
           </w:p>
@@ -315,53 +429,128 @@
       <w:tr>
         <w:tc>
           <w:tcPr>
-            <w:tcW w:w="4585" w:type="dxa"/>
+            <w:tcW w:w="5215" w:type="dxa"/>
           </w:tcPr>
           <w:p>
-            <w:r>
+            <w:pPr>
+              <w:rPr>
+                <w:b/>
+                <w:bCs/>
+              </w:rPr>
+            </w:pPr>
+            <w:r>
+              <w:rPr>
+                <w:b/>
+                <w:bCs/>
+              </w:rPr>
               <w:t>+ generate(w : double, h : double) : void</w:t>
             </w:r>
           </w:p>
           <w:p>
-            <w:r>
+            <w:pPr>
+              <w:rPr>
+                <w:b/>
+                <w:bCs/>
+              </w:rPr>
+            </w:pPr>
+            <w:r>
+              <w:rPr>
+                <w:b/>
+                <w:bCs/>
+              </w:rPr>
               <w:t xml:space="preserve">+ force(x : double, y : double, </w:t>
             </w:r>
-            <w:proofErr w:type="spellStart"/>
-            <w:r>
-              <w:t>dir</w:t>
-            </w:r>
-            <w:proofErr w:type="spellEnd"/>
-            <w:r>
+            <w:r>
+              <w:rPr>
+                <w:b/>
+                <w:bCs/>
+              </w:rPr>
+              <w:t>strength</w:t>
+            </w:r>
+            <w:r>
+              <w:rPr>
+                <w:b/>
+                <w:bCs/>
+              </w:rPr>
               <w:t xml:space="preserve"> : double) : void</w:t>
             </w:r>
           </w:p>
           <w:p>
-            <w:r>
+            <w:pPr>
+              <w:rPr>
+                <w:b/>
+                <w:bCs/>
+              </w:rPr>
+            </w:pPr>
+            <w:r>
+              <w:rPr>
+                <w:b/>
+                <w:bCs/>
+              </w:rPr>
               <w:t xml:space="preserve">+ </w:t>
             </w:r>
             <w:proofErr w:type="spellStart"/>
             <w:r>
+              <w:rPr>
+                <w:b/>
+                <w:bCs/>
+              </w:rPr>
               <w:t>getView</w:t>
             </w:r>
             <w:proofErr w:type="spellEnd"/>
             <w:r>
+              <w:rPr>
+                <w:b/>
+                <w:bCs/>
+              </w:rPr>
               <w:t xml:space="preserve">(x : </w:t>
             </w:r>
             <w:proofErr w:type="spellStart"/>
             <w:r>
+              <w:rPr>
+                <w:b/>
+                <w:bCs/>
+              </w:rPr>
               <w:t>int</w:t>
             </w:r>
             <w:proofErr w:type="spellEnd"/>
             <w:r>
+              <w:rPr>
+                <w:b/>
+                <w:bCs/>
+              </w:rPr>
               <w:t xml:space="preserve">, y : </w:t>
             </w:r>
             <w:proofErr w:type="spellStart"/>
             <w:r>
+              <w:rPr>
+                <w:b/>
+                <w:bCs/>
+              </w:rPr>
               <w:t>int</w:t>
             </w:r>
             <w:proofErr w:type="spellEnd"/>
             <w:r>
+              <w:rPr>
+                <w:b/>
+                <w:bCs/>
+              </w:rPr>
               <w:t>) : List&lt;Pixel&gt;</w:t>
+            </w:r>
+          </w:p>
+          <w:p>
+            <w:pPr>
+              <w:rPr>
+                <w:b/>
+                <w:bCs/>
+              </w:rPr>
+            </w:pPr>
+            <w:r>
+              <w:rPr>
+                <w:b/>
+                <w:bCs/>
+              </w:rPr>
+              <w:t>+ tick() : void</w:t>
             </w:r>
           </w:p>
         </w:tc>
@@ -410,15 +599,33 @@
             <w:tcW w:w="4765" w:type="dxa"/>
           </w:tcPr>
           <w:p>
-            <w:r>
+            <w:pPr>
+              <w:rPr>
+                <w:b/>
+                <w:bCs/>
+              </w:rPr>
+            </w:pPr>
+            <w:r>
+              <w:rPr>
+                <w:b/>
+                <w:bCs/>
+              </w:rPr>
               <w:t xml:space="preserve">- </w:t>
             </w:r>
             <w:proofErr w:type="spellStart"/>
             <w:r>
+              <w:rPr>
+                <w:b/>
+                <w:bCs/>
+              </w:rPr>
               <w:t>isMoving</w:t>
             </w:r>
             <w:proofErr w:type="spellEnd"/>
             <w:r>
+              <w:rPr>
+                <w:b/>
+                <w:bCs/>
+              </w:rPr>
               <w:t xml:space="preserve"> : bool</w:t>
             </w:r>
           </w:p>
@@ -430,101 +637,243 @@
             <w:tcW w:w="4765" w:type="dxa"/>
           </w:tcPr>
           <w:p>
-            <w:r>
+            <w:pPr>
+              <w:rPr>
+                <w:b/>
+                <w:bCs/>
+              </w:rPr>
+            </w:pPr>
+            <w:r>
+              <w:rPr>
+                <w:b/>
+                <w:bCs/>
+              </w:rPr>
               <w:t xml:space="preserve">+ </w:t>
             </w:r>
             <w:proofErr w:type="spellStart"/>
             <w:r>
+              <w:rPr>
+                <w:b/>
+                <w:bCs/>
+              </w:rPr>
               <w:t>ForceApplied</w:t>
             </w:r>
             <w:proofErr w:type="spellEnd"/>
             <w:r>
+              <w:rPr>
+                <w:b/>
+                <w:bCs/>
+              </w:rPr>
               <w:t>(x : double, y : double) : void</w:t>
             </w:r>
           </w:p>
           <w:p>
-            <w:r>
+            <w:pPr>
+              <w:rPr>
+                <w:b/>
+                <w:bCs/>
+              </w:rPr>
+            </w:pPr>
+            <w:r>
+              <w:rPr>
+                <w:b/>
+                <w:bCs/>
+              </w:rPr>
               <w:t>+ tick() : void</w:t>
             </w:r>
           </w:p>
           <w:p>
-            <w:r>
+            <w:pPr>
+              <w:rPr>
+                <w:b/>
+                <w:bCs/>
+              </w:rPr>
+            </w:pPr>
+            <w:r>
+              <w:rPr>
+                <w:b/>
+                <w:bCs/>
+              </w:rPr>
               <w:t xml:space="preserve">+ </w:t>
             </w:r>
             <w:proofErr w:type="spellStart"/>
             <w:r>
+              <w:rPr>
+                <w:b/>
+                <w:bCs/>
+              </w:rPr>
               <w:t>staticFriction</w:t>
             </w:r>
             <w:proofErr w:type="spellEnd"/>
             <w:r>
+              <w:rPr>
+                <w:b/>
+                <w:bCs/>
+              </w:rPr>
               <w:t xml:space="preserve"> : double</w:t>
             </w:r>
           </w:p>
           <w:p>
-            <w:r>
+            <w:pPr>
+              <w:rPr>
+                <w:b/>
+                <w:bCs/>
+              </w:rPr>
+            </w:pPr>
+            <w:r>
+              <w:rPr>
+                <w:b/>
+                <w:bCs/>
+              </w:rPr>
               <w:t xml:space="preserve">+ </w:t>
             </w:r>
             <w:proofErr w:type="spellStart"/>
             <w:r>
+              <w:rPr>
+                <w:b/>
+                <w:bCs/>
+              </w:rPr>
               <w:t>kineticFriction</w:t>
             </w:r>
             <w:proofErr w:type="spellEnd"/>
             <w:r>
+              <w:rPr>
+                <w:b/>
+                <w:bCs/>
+              </w:rPr>
               <w:t xml:space="preserve"> : double</w:t>
             </w:r>
           </w:p>
           <w:p>
-            <w:r>
+            <w:pPr>
+              <w:rPr>
+                <w:b/>
+                <w:bCs/>
+              </w:rPr>
+            </w:pPr>
+            <w:r>
+              <w:rPr>
+                <w:b/>
+                <w:bCs/>
+              </w:rPr>
               <w:t xml:space="preserve">+ </w:t>
             </w:r>
             <w:proofErr w:type="spellStart"/>
             <w:r>
+              <w:rPr>
+                <w:b/>
+                <w:bCs/>
+              </w:rPr>
               <w:t>colour</w:t>
             </w:r>
             <w:proofErr w:type="spellEnd"/>
             <w:r>
+              <w:rPr>
+                <w:b/>
+                <w:bCs/>
+              </w:rPr>
               <w:t xml:space="preserve"> : </w:t>
             </w:r>
             <w:proofErr w:type="spellStart"/>
             <w:r>
+              <w:rPr>
+                <w:b/>
+                <w:bCs/>
+              </w:rPr>
               <w:t>colour</w:t>
             </w:r>
             <w:proofErr w:type="spellEnd"/>
           </w:p>
           <w:p>
-            <w:r>
+            <w:pPr>
+              <w:rPr>
+                <w:b/>
+                <w:bCs/>
+              </w:rPr>
+            </w:pPr>
+            <w:r>
+              <w:rPr>
+                <w:b/>
+                <w:bCs/>
+              </w:rPr>
               <w:t>+ forces : double[2]</w:t>
             </w:r>
           </w:p>
           <w:p>
-            <w:r>
+            <w:pPr>
+              <w:rPr>
+                <w:b/>
+                <w:bCs/>
+              </w:rPr>
+            </w:pPr>
+            <w:r>
+              <w:rPr>
+                <w:b/>
+                <w:bCs/>
+              </w:rPr>
               <w:t>+ velocity : double[2]</w:t>
             </w:r>
           </w:p>
           <w:p>
-            <w:r>
+            <w:pPr>
+              <w:rPr>
+                <w:b/>
+                <w:bCs/>
+              </w:rPr>
+            </w:pPr>
+            <w:r>
+              <w:rPr>
+                <w:b/>
+                <w:bCs/>
+              </w:rPr>
               <w:t>+ mass : double</w:t>
             </w:r>
           </w:p>
           <w:p>
-            <w:r>
+            <w:pPr>
+              <w:rPr>
+                <w:b/>
+                <w:bCs/>
+              </w:rPr>
+            </w:pPr>
+            <w:r>
+              <w:rPr>
+                <w:b/>
+                <w:bCs/>
+              </w:rPr>
               <w:t>+ position : double[2]</w:t>
             </w:r>
           </w:p>
           <w:p>
             <w:r>
+              <w:rPr>
+                <w:b/>
+                <w:bCs/>
+              </w:rPr>
               <w:t xml:space="preserve">+ </w:t>
             </w:r>
             <w:proofErr w:type="spellStart"/>
             <w:r>
+              <w:rPr>
+                <w:b/>
+                <w:bCs/>
+              </w:rPr>
               <w:t>motionBlur</w:t>
             </w:r>
             <w:proofErr w:type="spellEnd"/>
             <w:r>
+              <w:rPr>
+                <w:b/>
+                <w:bCs/>
+              </w:rPr>
               <w:t xml:space="preserve"> : </w:t>
             </w:r>
             <w:proofErr w:type="spellStart"/>
             <w:r>
+              <w:rPr>
+                <w:b/>
+                <w:bCs/>
+              </w:rPr>
               <w:t>pixelChainNode</w:t>
             </w:r>
             <w:proofErr w:type="spellEnd"/>
@@ -571,6 +920,7 @@
             <w:tcW w:w="3235" w:type="dxa"/>
           </w:tcPr>
           <w:p>
+            <w:bookmarkStart w:id="0" w:name="_GoBack" w:colFirst="0" w:colLast="0"/>
             <w:r>
               <w:t xml:space="preserve">- </w:t>
             </w:r>
@@ -641,6 +991,7 @@
           </w:p>
         </w:tc>
       </w:tr>
+      <w:bookmarkEnd w:id="0"/>
     </w:tbl>
     <w:p>
       <w:pPr>
@@ -685,32 +1036,41 @@
             <w:tcW w:w="6205" w:type="dxa"/>
           </w:tcPr>
           <w:p>
-            <w:r>
+            <w:pPr>
+              <w:rPr>
+                <w:b/>
+                <w:bCs/>
+              </w:rPr>
+            </w:pPr>
+            <w:r>
+              <w:rPr>
+                <w:b/>
+                <w:bCs/>
+              </w:rPr>
               <w:t xml:space="preserve">- </w:t>
             </w:r>
             <w:proofErr w:type="spellStart"/>
             <w:r>
-              <w:t>isMining</w:t>
-            </w:r>
-            <w:proofErr w:type="spellEnd"/>
-            <w:r>
-              <w:t xml:space="preserve"> : bool</w:t>
-            </w:r>
-          </w:p>
-          <w:p>
-            <w:r>
-              <w:t xml:space="preserve">- </w:t>
-            </w:r>
-            <w:proofErr w:type="spellStart"/>
-            <w:r>
+              <w:rPr>
+                <w:b/>
+                <w:bCs/>
+              </w:rPr>
               <w:t>timeUntilLogout</w:t>
             </w:r>
             <w:proofErr w:type="spellEnd"/>
             <w:r>
+              <w:rPr>
+                <w:b/>
+                <w:bCs/>
+              </w:rPr>
               <w:t xml:space="preserve"> : </w:t>
             </w:r>
             <w:proofErr w:type="spellStart"/>
             <w:r>
+              <w:rPr>
+                <w:b/>
+                <w:bCs/>
+              </w:rPr>
               <w:t>int</w:t>
             </w:r>
             <w:proofErr w:type="spellEnd"/>
@@ -723,117 +1083,203 @@
             <w:tcW w:w="6205" w:type="dxa"/>
           </w:tcPr>
           <w:p>
-            <w:r>
-              <w:t>+ save() : string</w:t>
-            </w:r>
-          </w:p>
-          <w:p>
-            <w:r>
+            <w:pPr>
+              <w:rPr>
+                <w:b/>
+                <w:bCs/>
+              </w:rPr>
+            </w:pPr>
+            <w:r>
+              <w:rPr>
+                <w:b/>
+                <w:bCs/>
+              </w:rPr>
               <w:t>+ tick() : void</w:t>
             </w:r>
           </w:p>
           <w:p>
-            <w:r>
+            <w:pPr>
+              <w:rPr>
+                <w:b/>
+                <w:bCs/>
+              </w:rPr>
+            </w:pPr>
+            <w:r>
+              <w:rPr>
+                <w:b/>
+                <w:bCs/>
+              </w:rPr>
               <w:t xml:space="preserve">+ </w:t>
             </w:r>
             <w:proofErr w:type="spellStart"/>
             <w:r>
+              <w:rPr>
+                <w:b/>
+                <w:bCs/>
+              </w:rPr>
               <w:t>reverify</w:t>
             </w:r>
             <w:proofErr w:type="spellEnd"/>
             <w:r>
+              <w:rPr>
+                <w:b/>
+                <w:bCs/>
+              </w:rPr>
               <w:t>() : void</w:t>
             </w:r>
           </w:p>
           <w:p>
-            <w:r>
+            <w:pPr>
+              <w:rPr>
+                <w:b/>
+                <w:bCs/>
+              </w:rPr>
+            </w:pPr>
+            <w:r>
+              <w:rPr>
+                <w:b/>
+                <w:bCs/>
+              </w:rPr>
               <w:t>+ move(x : double, y : double) : void</w:t>
             </w:r>
           </w:p>
           <w:p>
-            <w:r>
+            <w:pPr>
+              <w:rPr>
+                <w:b/>
+                <w:bCs/>
+              </w:rPr>
+            </w:pPr>
+            <w:r>
+              <w:rPr>
+                <w:b/>
+                <w:bCs/>
+              </w:rPr>
+              <w:t>+ position : double[2]</w:t>
+            </w:r>
+          </w:p>
+          <w:p>
+            <w:pPr>
+              <w:rPr>
+                <w:b/>
+                <w:bCs/>
+              </w:rPr>
+            </w:pPr>
+            <w:r>
+              <w:rPr>
+                <w:b/>
+                <w:bCs/>
+              </w:rPr>
               <w:t xml:space="preserve">+ </w:t>
             </w:r>
             <w:proofErr w:type="spellStart"/>
             <w:r>
-              <w:t>setCursorPosition</w:t>
-            </w:r>
-            <w:proofErr w:type="spellEnd"/>
-            <w:r>
-              <w:t>(</w:t>
-            </w:r>
-            <w:proofErr w:type="spellStart"/>
-            <w:r>
-              <w:t>xMod</w:t>
-            </w:r>
-            <w:proofErr w:type="spellEnd"/>
-            <w:r>
-              <w:t xml:space="preserve"> : double, </w:t>
-            </w:r>
-            <w:proofErr w:type="spellStart"/>
-            <w:r>
-              <w:t>yMod</w:t>
-            </w:r>
-            <w:proofErr w:type="spellEnd"/>
-            <w:r>
-              <w:t xml:space="preserve"> : double) : void</w:t>
-            </w:r>
-          </w:p>
-          <w:p>
-            <w:r>
+              <w:rPr>
+                <w:b/>
+                <w:bCs/>
+              </w:rPr>
+              <w:t>cursorPosition</w:t>
+            </w:r>
+            <w:proofErr w:type="spellEnd"/>
+            <w:r>
+              <w:rPr>
+                <w:b/>
+                <w:bCs/>
+              </w:rPr>
+              <w:t xml:space="preserve"> : double[2]</w:t>
+            </w:r>
+          </w:p>
+          <w:p>
+            <w:pPr>
+              <w:rPr>
+                <w:b/>
+                <w:bCs/>
+              </w:rPr>
+            </w:pPr>
+            <w:r>
+              <w:rPr>
+                <w:b/>
+                <w:bCs/>
+              </w:rPr>
               <w:t xml:space="preserve">+ </w:t>
             </w:r>
             <w:proofErr w:type="spellStart"/>
             <w:r>
-              <w:t>breakPixels</w:t>
-            </w:r>
-            <w:proofErr w:type="spellEnd"/>
-            <w:r>
-              <w:t>(enabled : bool) : void</w:t>
-            </w:r>
-          </w:p>
-          <w:p>
-            <w:r>
-              <w:t>+ position : double[2]</w:t>
-            </w:r>
-          </w:p>
-          <w:p>
-            <w:r>
+              <w:rPr>
+                <w:b/>
+                <w:bCs/>
+              </w:rPr>
+              <w:t>userID</w:t>
+            </w:r>
+            <w:proofErr w:type="spellEnd"/>
+            <w:r>
+              <w:rPr>
+                <w:b/>
+                <w:bCs/>
+              </w:rPr>
+              <w:t xml:space="preserve"> : string</w:t>
+            </w:r>
+          </w:p>
+          <w:p>
+            <w:pPr>
+              <w:rPr>
+                <w:b/>
+                <w:bCs/>
+              </w:rPr>
+            </w:pPr>
+            <w:r>
+              <w:rPr>
+                <w:b/>
+                <w:bCs/>
+              </w:rPr>
               <w:t xml:space="preserve">+ </w:t>
             </w:r>
             <w:proofErr w:type="spellStart"/>
             <w:r>
-              <w:t>cursorPosition</w:t>
-            </w:r>
-            <w:proofErr w:type="spellEnd"/>
-            <w:r>
-              <w:t xml:space="preserve"> : double[2]</w:t>
-            </w:r>
-          </w:p>
-          <w:p>
-            <w:r>
+              <w:rPr>
+                <w:b/>
+                <w:bCs/>
+              </w:rPr>
+              <w:t>userPW</w:t>
+            </w:r>
+            <w:proofErr w:type="spellEnd"/>
+            <w:r>
+              <w:rPr>
+                <w:b/>
+                <w:bCs/>
+              </w:rPr>
+              <w:t xml:space="preserve"> : string</w:t>
+            </w:r>
+          </w:p>
+          <w:p>
+            <w:pPr>
+              <w:rPr>
+                <w:b/>
+                <w:bCs/>
+              </w:rPr>
+            </w:pPr>
+            <w:r>
+              <w:rPr>
+                <w:b/>
+                <w:bCs/>
+              </w:rPr>
               <w:t xml:space="preserve">+ </w:t>
             </w:r>
             <w:proofErr w:type="spellStart"/>
             <w:r>
-              <w:t>userID</w:t>
-            </w:r>
-            <w:proofErr w:type="spellEnd"/>
-            <w:r>
-              <w:t xml:space="preserve"> : string</w:t>
-            </w:r>
-          </w:p>
-          <w:p>
-            <w:r>
-              <w:t xml:space="preserve">+ </w:t>
-            </w:r>
-            <w:proofErr w:type="spellStart"/>
-            <w:r>
-              <w:t>userPW</w:t>
-            </w:r>
-            <w:proofErr w:type="spellEnd"/>
-            <w:r>
-              <w:t xml:space="preserve"> : string</w:t>
+              <w:rPr>
+                <w:b/>
+                <w:bCs/>
+              </w:rPr>
+              <w:t>isMining</w:t>
+            </w:r>
+            <w:proofErr w:type="spellEnd"/>
+            <w:r>
+              <w:rPr>
+                <w:b/>
+                <w:bCs/>
+              </w:rPr>
+              <w:t xml:space="preserve"> : bool</w:t>
             </w:r>
           </w:p>
         </w:tc>

</xml_diff>